<commit_message>
Revise intuition documentation for clarity and accuracy in prime number definition
</commit_message>
<xml_diff>
--- a/ModellingExercises/getting_started/part1_d/intuition.docx
+++ b/ModellingExercises/getting_started/part1_d/intuition.docx
@@ -135,6 +135,12 @@
         </w:rPr>
         <w:t xml:space="preserve">The only factors for 3 that do not leave a remainder are 1 and 3 itself, given that 2 has a remainder of </w:t>
       </w:r>
+      <w:r>
+        <w:rPr>
+          <w:lang w:val="en-US"/>
+        </w:rPr>
+        <w:t>0.5</w:t>
+      </w:r>
     </w:p>
     <w:p>
       <w:pPr>
@@ -192,111 +198,14 @@
         <w:rPr>
           <w:lang w:val="en-US"/>
         </w:rPr>
-        <w:t>5 / 1 = 5</w:t>
-      </w:r>
-      <w:r>
-        <w:rPr>
-          <w:lang w:val="en-US"/>
-        </w:rPr>
-        <w:br/>
-        <w:t>5 / 2 = 2.5</w:t>
-      </w:r>
-      <w:r>
-        <w:rPr>
-          <w:lang w:val="en-US"/>
-        </w:rPr>
-        <w:br/>
-        <w:t xml:space="preserve">5 / 3 = </w:t>
-      </w:r>
-      <w:r>
-        <w:rPr>
-          <w:lang w:val="en-US"/>
-        </w:rPr>
-        <w:t>1</w:t>
-      </w:r>
-      <w:r>
-        <w:rPr>
-          <w:lang w:val="en-US"/>
-        </w:rPr>
-        <w:t>.</w:t>
-      </w:r>
-      <w:r>
-        <w:rPr>
-          <w:lang w:val="en-US"/>
-        </w:rPr>
-        <w:t>666</w:t>
-      </w:r>
-      <w:r>
-        <w:rPr>
-          <w:lang w:val="en-US"/>
-        </w:rPr>
-        <w:t>…</w:t>
-      </w:r>
-      <w:r>
-        <w:rPr>
-          <w:lang w:val="en-US"/>
-        </w:rPr>
-        <w:br/>
-        <w:t xml:space="preserve">5 / 4 = </w:t>
-      </w:r>
-      <w:r>
-        <w:rPr>
-          <w:lang w:val="en-US"/>
-        </w:rPr>
-        <w:t>1</w:t>
-      </w:r>
-      <w:r>
-        <w:rPr>
-          <w:lang w:val="en-US"/>
-        </w:rPr>
-        <w:t>.</w:t>
-      </w:r>
-      <w:r>
-        <w:rPr>
-          <w:lang w:val="en-US"/>
-        </w:rPr>
-        <w:t>25</w:t>
-      </w:r>
-      <w:r>
-        <w:rPr>
-          <w:lang w:val="en-US"/>
-        </w:rPr>
-        <w:br/>
-        <w:t>5 / 5 = 1</w:t>
-      </w:r>
-    </w:p>
-    <w:p>
-      <w:pPr>
-        <w:rPr>
-          <w:lang w:val="en-US"/>
-        </w:rPr>
-      </w:pPr>
-      <w:r>
-        <w:rPr>
-          <w:lang w:val="en-US"/>
-        </w:rPr>
-        <w:t xml:space="preserve">All of the above </w:t>
-      </w:r>
-    </w:p>
-    <w:p>
-      <w:pPr>
-        <w:rPr>
-          <w:lang w:val="en-US"/>
-        </w:rPr>
-      </w:pPr>
-      <w:r>
-        <w:rPr>
-          <w:lang w:val="en-US"/>
-        </w:rPr>
-        <w:t>Here, the number or expression 4 is divided by the dividing number or expression 2 and the remainder of that division is 2.</w:t>
-      </w:r>
-    </w:p>
-    <w:p>
-      <w:pPr>
-        <w:rPr>
-          <w:lang w:val="en-US"/>
-        </w:rPr>
-      </w:pPr>
+        <w:t xml:space="preserve">As we can see for this example, </w:t>
+      </w:r>
+      <w:r>
+        <w:rPr>
+          <w:lang w:val="en-US"/>
+        </w:rPr>
+        <w:t>4 divided by 2 leaves no remainder</w:t>
+      </w:r>
     </w:p>
     <w:p>
       <w:pPr>
@@ -450,6 +359,12 @@
         </w:rPr>
         <w:t>Leading to:</w:t>
       </w:r>
+      <w:r>
+        <w:rPr>
+          <w:lang w:val="en-US"/>
+        </w:rPr>
+        <w:t xml:space="preserve"> </w:t>
+      </w:r>
     </w:p>
     <w:p>
       <w:pPr>
@@ -457,32 +372,128 @@
           <w:lang w:val="en-US"/>
         </w:rPr>
       </w:pPr>
-      <w:commentRangeStart w:id="0"/>
       <w:r>
         <w:rPr>
           <w:rFonts w:ascii="Cambria Math" w:hAnsi="Cambria Math" w:cs="Cambria Math"/>
           <w:lang w:val="en-US"/>
         </w:rPr>
-        <w:t>∃</w:t>
+        <w:t xml:space="preserve">∀ </w:t>
+      </w:r>
+      <w:r>
+        <w:rPr>
+          <w:lang w:val="en-US"/>
+        </w:rPr>
+        <w:t>x</w:t>
+      </w:r>
+      <w:r>
+        <w:rPr>
+          <w:lang w:val="en-US"/>
+        </w:rPr>
+        <w:t>, y</w:t>
+      </w:r>
+      <w:r>
+        <w:rPr>
+          <w:lang w:val="en-US"/>
+        </w:rPr>
+        <w:t xml:space="preserve"> </w:t>
+      </w:r>
+      <w:r>
+        <w:rPr>
+          <w:rFonts w:ascii="Cambria Math" w:hAnsi="Cambria Math" w:cs="Cambria Math"/>
+          <w:lang w:val="en-US"/>
+        </w:rPr>
+        <w:t>∈</w:t>
       </w:r>
       <w:r>
         <w:rPr>
           <w:rFonts w:cs="Cambria Math"/>
           <w:lang w:val="en-US"/>
         </w:rPr>
-        <w:t xml:space="preserve"> (</w:t>
-      </w:r>
-      <w:r>
-        <w:rPr>
-          <w:lang w:val="en-US"/>
-        </w:rPr>
-        <w:t xml:space="preserve">x, y) </w:t>
+        <w:t xml:space="preserve"> </w:t>
       </w:r>
       <w:r>
         <w:rPr>
           <w:rFonts w:ascii="Cambria Math" w:hAnsi="Cambria Math" w:cs="Cambria Math"/>
           <w:lang w:val="en-US"/>
         </w:rPr>
+        <w:t>ℕ</w:t>
+      </w:r>
+      <w:r>
+        <w:rPr>
+          <w:rFonts w:ascii="Cambria Math" w:hAnsi="Cambria Math" w:cs="Cambria Math"/>
+          <w:lang w:val="en-US"/>
+        </w:rPr>
+        <w:t xml:space="preserve"> [ x = </w:t>
+      </w:r>
+      <w:r>
+        <w:rPr>
+          <w:lang w:val="en-US"/>
+        </w:rPr>
+        <w:t>′</w:t>
+      </w:r>
+      <w:r>
+        <w:rPr>
+          <w:lang w:val="en-US"/>
+        </w:rPr>
+        <w:t xml:space="preserve"> iff x &gt; 0 </w:t>
+      </w:r>
+      <w:r>
+        <w:rPr>
+          <w:rFonts w:ascii="Cambria Math" w:hAnsi="Cambria Math" w:cs="Cambria Math"/>
+          <w:lang w:val="en-US"/>
+        </w:rPr>
+        <w:t>∧</w:t>
+      </w:r>
+      <w:r>
+        <w:rPr>
+          <w:lang w:val="en-US"/>
+        </w:rPr>
+        <w:t xml:space="preserve"> y &gt; 0 </w:t>
+      </w:r>
+      <w:r>
+        <w:rPr>
+          <w:rFonts w:ascii="Cambria Math" w:hAnsi="Cambria Math" w:cs="Cambria Math"/>
+          <w:lang w:val="en-US"/>
+        </w:rPr>
+        <w:t>∧</w:t>
+      </w:r>
+      <w:r>
+        <w:rPr>
+          <w:rFonts w:ascii="Cambria Math" w:hAnsi="Cambria Math" w:cs="Cambria Math"/>
+          <w:lang w:val="en-US"/>
+        </w:rPr>
+        <w:t xml:space="preserve"> x / y = 1 </w:t>
+      </w:r>
+      <w:r>
+        <w:rPr>
+          <w:rFonts w:ascii="Cambria Math" w:hAnsi="Cambria Math" w:cs="Cambria Math"/>
+          <w:lang w:val="en-US"/>
+        </w:rPr>
+        <w:t>∨ x / y = x</w:t>
+      </w:r>
+      <w:r>
+        <w:rPr>
+          <w:lang w:val="en-US"/>
+        </w:rPr>
+        <w:t xml:space="preserve"> ], where </w:t>
+      </w:r>
+      <w:r>
+        <w:rPr>
+          <w:lang w:val="en-US"/>
+        </w:rPr>
+        <w:t>y</w:t>
+      </w:r>
+      <w:r>
+        <w:rPr>
+          <w:lang w:val="en-US"/>
+        </w:rPr>
+        <w:t xml:space="preserve"> </w:t>
+      </w:r>
+      <w:r>
+        <w:rPr>
+          <w:rFonts w:ascii="Cambria Math" w:hAnsi="Cambria Math" w:cs="Cambria Math"/>
+          <w:lang w:val="en-US"/>
+        </w:rPr>
         <w:t>∈</w:t>
       </w:r>
       <w:r>
@@ -498,246 +509,11 @@
           <w:lang w:val="en-US"/>
         </w:rPr>
         <w:t>ℕ</w:t>
-      </w:r>
-      <w:r>
-        <w:rPr>
-          <w:rFonts w:cs="Cambria Math"/>
-          <w:lang w:val="en-US"/>
-        </w:rPr>
-        <w:t xml:space="preserve"> [ x = </w:t>
-      </w:r>
-      <w:r>
-        <w:rPr>
-          <w:lang w:val="en-US"/>
-        </w:rPr>
-        <w:t xml:space="preserve">′ iff </w:t>
-      </w:r>
-      <w:r>
-        <w:rPr>
-          <w:lang w:val="en-US"/>
-        </w:rPr>
-        <w:t xml:space="preserve">x &gt; 0 </w:t>
-      </w:r>
-      <w:r>
-        <w:rPr>
-          <w:rFonts w:ascii="Cambria Math" w:hAnsi="Cambria Math" w:cs="Cambria Math"/>
-          <w:lang w:val="en-US"/>
-        </w:rPr>
-        <w:t>∧</w:t>
-      </w:r>
-      <w:r>
-        <w:rPr>
-          <w:rFonts w:ascii="Cambria Math" w:hAnsi="Cambria Math" w:cs="Cambria Math"/>
-          <w:lang w:val="en-US"/>
-        </w:rPr>
-        <w:t xml:space="preserve"> </w:t>
-      </w:r>
-      <w:r>
-        <w:rPr>
-          <w:lang w:val="en-US"/>
-        </w:rPr>
-        <w:t xml:space="preserve">y &gt; 0 </w:t>
-      </w:r>
-      <w:r>
-        <w:rPr>
-          <w:rFonts w:ascii="Cambria Math" w:hAnsi="Cambria Math" w:cs="Cambria Math"/>
-          <w:lang w:val="en-US"/>
-        </w:rPr>
-        <w:t>∧</w:t>
-      </w:r>
-      <w:r>
-        <w:rPr>
-          <w:lang w:val="en-US"/>
-        </w:rPr>
-        <w:t xml:space="preserve"> x / y = 1 </w:t>
-      </w:r>
-      <w:r>
-        <w:rPr>
-          <w:rFonts w:ascii="Cambria Math" w:hAnsi="Cambria Math" w:cs="Cambria Math"/>
-          <w:lang w:val="en-US"/>
-        </w:rPr>
-        <w:t>∧</w:t>
-      </w:r>
-      <w:r>
-        <w:rPr>
-          <w:rFonts w:ascii="Cambria Math" w:hAnsi="Cambria Math" w:cs="Cambria Math"/>
-          <w:lang w:val="en-US"/>
-        </w:rPr>
-        <w:t xml:space="preserve"> </w:t>
-      </w:r>
-      <w:r>
-        <w:rPr>
-          <w:lang w:val="en-US"/>
-        </w:rPr>
-        <w:t>x / y = x</w:t>
-      </w:r>
-      <w:r>
-        <w:rPr>
-          <w:lang w:val="en-US"/>
-        </w:rPr>
-        <w:t xml:space="preserve"> ]</w:t>
-      </w:r>
-      <w:commentRangeEnd w:id="0"/>
-      <w:r>
-        <w:rPr>
-          <w:rStyle w:val="CommentReference"/>
-        </w:rPr>
-        <w:commentReference w:id="0"/>
       </w:r>
     </w:p>
     <w:p>
       <w:pPr>
         <w:rPr>
-          <w:lang w:val="en-US"/>
-        </w:rPr>
-      </w:pPr>
-      <w:r>
-        <w:rPr>
-          <w:rFonts w:ascii="Cambria Math" w:hAnsi="Cambria Math" w:cs="Cambria Math"/>
-        </w:rPr>
-        <w:lastRenderedPageBreak/>
-        <w:t>∀</w:t>
-      </w:r>
-      <w:r>
-        <w:rPr>
-          <w:rFonts w:ascii="Cambria Math" w:hAnsi="Cambria Math" w:cs="Cambria Math"/>
-        </w:rPr>
-        <w:t xml:space="preserve"> </w:t>
-      </w:r>
-      <w:r>
-        <w:t>x</w:t>
-      </w:r>
-      <w:r>
-        <w:t xml:space="preserve">, </w:t>
-      </w:r>
-      <w:r>
-        <w:t>y</w:t>
-      </w:r>
-      <w:r>
-        <w:rPr>
-          <w:lang w:val="en-US"/>
-        </w:rPr>
-        <w:t xml:space="preserve"> </w:t>
-      </w:r>
-      <w:r>
-        <w:rPr>
-          <w:rFonts w:ascii="Cambria Math" w:hAnsi="Cambria Math" w:cs="Cambria Math"/>
-          <w:lang w:val="en-US"/>
-        </w:rPr>
-        <w:t>∈</w:t>
-      </w:r>
-      <w:r>
-        <w:rPr>
-          <w:rFonts w:cs="Cambria Math"/>
-          <w:lang w:val="en-US"/>
-        </w:rPr>
-        <w:t xml:space="preserve"> </w:t>
-      </w:r>
-      <w:r>
-        <w:rPr>
-          <w:rFonts w:ascii="Cambria Math" w:hAnsi="Cambria Math" w:cs="Cambria Math"/>
-          <w:lang w:val="en-US"/>
-        </w:rPr>
-        <w:t>ℕ</w:t>
-      </w:r>
-      <w:r>
-        <w:rPr>
-          <w:rFonts w:ascii="Cambria Math" w:hAnsi="Cambria Math" w:cs="Cambria Math"/>
-          <w:lang w:val="en-US"/>
-        </w:rPr>
-        <w:t xml:space="preserve"> [ x = </w:t>
-      </w:r>
-      <w:r>
-        <w:rPr>
-          <w:lang w:val="en-US"/>
-        </w:rPr>
-        <w:t>′</w:t>
-      </w:r>
-      <w:r>
-        <w:rPr>
-          <w:lang w:val="en-US"/>
-        </w:rPr>
-        <w:t xml:space="preserve"> iff x &gt; 0 </w:t>
-      </w:r>
-      <w:r>
-        <w:rPr>
-          <w:rFonts w:ascii="Cambria Math" w:hAnsi="Cambria Math" w:cs="Cambria Math"/>
-          <w:lang w:val="en-US"/>
-        </w:rPr>
-        <w:t>∧</w:t>
-      </w:r>
-      <w:r>
-        <w:rPr>
-          <w:lang w:val="en-US"/>
-        </w:rPr>
-        <w:t xml:space="preserve"> y &gt; 0 </w:t>
-      </w:r>
-      <w:r>
-        <w:rPr>
-          <w:rFonts w:ascii="Cambria Math" w:hAnsi="Cambria Math" w:cs="Cambria Math"/>
-          <w:lang w:val="en-US"/>
-        </w:rPr>
-        <w:t>∧</w:t>
-      </w:r>
-      <w:r>
-        <w:rPr>
-          <w:rFonts w:ascii="Cambria Math" w:hAnsi="Cambria Math" w:cs="Cambria Math"/>
-          <w:lang w:val="en-US"/>
-        </w:rPr>
-        <w:t xml:space="preserve"> x / y = 1 </w:t>
-      </w:r>
-      <w:r>
-        <w:rPr>
-          <w:rFonts w:ascii="Cambria Math" w:hAnsi="Cambria Math" w:cs="Cambria Math"/>
-        </w:rPr>
-        <w:t>∨</w:t>
-      </w:r>
-      <w:r>
-        <w:rPr>
-          <w:rFonts w:ascii="Cambria Math" w:hAnsi="Cambria Math" w:cs="Cambria Math"/>
-        </w:rPr>
-        <w:t xml:space="preserve"> x / y = x</w:t>
-      </w:r>
-      <w:r>
-        <w:rPr>
-          <w:lang w:val="en-US"/>
-        </w:rPr>
-        <w:t xml:space="preserve"> ], where </w:t>
-      </w:r>
-      <w:r>
-        <w:t>y</w:t>
-      </w:r>
-      <w:r>
-        <w:rPr>
-          <w:lang w:val="en-US"/>
-        </w:rPr>
-        <w:t xml:space="preserve"> </w:t>
-      </w:r>
-      <w:r>
-        <w:rPr>
-          <w:rFonts w:ascii="Cambria Math" w:hAnsi="Cambria Math" w:cs="Cambria Math"/>
-          <w:lang w:val="en-US"/>
-        </w:rPr>
-        <w:t>∈</w:t>
-      </w:r>
-      <w:r>
-        <w:rPr>
-          <w:rFonts w:cs="Cambria Math"/>
-          <w:lang w:val="en-US"/>
-        </w:rPr>
-        <w:t xml:space="preserve"> </w:t>
-      </w:r>
-      <w:r>
-        <w:rPr>
-          <w:rFonts w:ascii="Cambria Math" w:hAnsi="Cambria Math" w:cs="Cambria Math"/>
-          <w:lang w:val="en-US"/>
-        </w:rPr>
-        <w:t>ℕ</w:t>
-      </w:r>
-    </w:p>
-    <w:p>
-      <w:pPr>
-        <w:rPr>
           <w:rFonts w:cstheme="minorHAnsi"/>
           <w:lang w:val="en-US"/>
         </w:rPr>
@@ -758,19 +534,7 @@
         <w:rPr>
           <w:lang w:val="en-US"/>
         </w:rPr>
-        <w:t xml:space="preserve"> </w:t>
-      </w:r>
-      <w:r>
-        <w:rPr>
-          <w:lang w:val="en-US"/>
-        </w:rPr>
-        <w:t xml:space="preserve">x / y = 1 iff x = y </w:t>
-      </w:r>
-      <w:r>
-        <w:rPr>
-          <w:lang w:val="en-US"/>
-        </w:rPr>
-        <w:t>(1)</w:t>
+        <w:t xml:space="preserve"> x / y = 1 iff x = y (1)</w:t>
       </w:r>
     </w:p>
     <w:p>
@@ -886,6 +650,7 @@
         <w:rPr>
           <w:lang w:val="en-US"/>
         </w:rPr>
+        <w:lastRenderedPageBreak/>
         <w:t>“</w:t>
       </w:r>
       <w:r>
@@ -893,55 +658,7 @@
           <w:rFonts w:cstheme="minorHAnsi"/>
           <w:lang w:val="en-US"/>
         </w:rPr>
-        <w:t xml:space="preserve">If x ≠ 0 then there exists a number </w:t>
-      </w:r>
-      <w:proofErr w:type="spellStart"/>
-      <w:r>
-        <w:rPr>
-          <w:rFonts w:cstheme="minorHAnsi"/>
-          <w:lang w:val="en-US"/>
-        </w:rPr>
-        <w:t>s</w:t>
-      </w:r>
-      <w:proofErr w:type="spellEnd"/>
-      <w:r>
-        <w:rPr>
-          <w:rFonts w:cstheme="minorHAnsi"/>
-          <w:lang w:val="en-US"/>
-        </w:rPr>
-        <w:t xml:space="preserve"> such that </w:t>
-      </w:r>
-      <w:proofErr w:type="spellStart"/>
-      <w:r>
-        <w:rPr>
-          <w:rFonts w:cstheme="minorHAnsi"/>
-          <w:lang w:val="en-US"/>
-        </w:rPr>
-        <w:t>x.s</w:t>
-      </w:r>
-      <w:proofErr w:type="spellEnd"/>
-      <w:r>
-        <w:rPr>
-          <w:rFonts w:cstheme="minorHAnsi"/>
-          <w:lang w:val="en-US"/>
-        </w:rPr>
-        <w:t xml:space="preserve"> = </w:t>
-      </w:r>
-      <w:proofErr w:type="spellStart"/>
-      <w:r>
-        <w:rPr>
-          <w:rFonts w:cstheme="minorHAnsi"/>
-          <w:lang w:val="en-US"/>
-        </w:rPr>
-        <w:t>s.x</w:t>
-      </w:r>
-      <w:proofErr w:type="spellEnd"/>
-      <w:r>
-        <w:rPr>
-          <w:rFonts w:cstheme="minorHAnsi"/>
-          <w:lang w:val="en-US"/>
-        </w:rPr>
-        <w:t xml:space="preserve"> = 1. This number is written as 1/x, leading to x.(1/x) = (1/x).x = 1</w:t>
+        <w:t>If x ≠ 0 then there exists a number s such that x.s = s.x = 1. This number is written as 1/x, leading to x.(1/x) = (1/x).x = 1</w:t>
       </w:r>
       <w:r>
         <w:rPr>
@@ -958,52 +675,6 @@
     </w:sectPr>
   </w:body>
 </w:document>
-</file>
-
-<file path=word/comments.xml><?xml version="1.0" encoding="utf-8"?>
-<w:comments xmlns:wpc="http://schemas.microsoft.com/office/word/2010/wordprocessingCanvas" xmlns:cx="http://schemas.microsoft.com/office/drawing/2014/chartex" xmlns:cx1="http://schemas.microsoft.com/office/drawing/2015/9/8/chartex" xmlns:cx2="http://schemas.microsoft.com/office/drawing/2015/10/21/chartex" xmlns:cx3="http://schemas.microsoft.com/office/drawing/2016/5/9/chartex" xmlns:cx4="http://schemas.microsoft.com/office/drawing/2016/5/10/chartex" xmlns:cx5="http://schemas.microsoft.com/office/drawing/2016/5/11/chartex" xmlns:cx6="http://schemas.microsoft.com/office/drawing/2016/5/12/chartex" xmlns:cx7="http://schemas.microsoft.com/office/drawing/2016/5/13/chartex" xmlns:cx8="http://schemas.microsoft.com/office/drawing/2016/5/14/chartex" xmlns:mc="http://schemas.openxmlformats.org/markup-compatibility/2006" xmlns:aink="http://schemas.microsoft.com/office/drawing/2016/ink" xmlns:am3d="http://schemas.microsoft.com/office/drawing/2017/model3d" xmlns:o="urn:schemas-microsoft-com:office:office" xmlns:oel="http://schemas.microsoft.com/office/2019/extlst" xmlns:r="http://schemas.openxmlformats.org/officeDocument/2006/relationships" xmlns:m="http://schemas.openxmlformats.org/officeDocument/2006/math" xmlns:v="urn:schemas-microsoft-com:vml" xmlns:wp14="http://schemas.microsoft.com/office/word/2010/wordprocessingDrawing" xmlns:wp="http://schemas.openxmlformats.org/drawingml/2006/wordprocessingDrawing" xmlns:w10="urn:schemas-microsoft-com:office:word" xmlns:w="http://schemas.openxmlformats.org/wordprocessingml/2006/main" xmlns:w14="http://schemas.microsoft.com/office/word/2010/wordml" xmlns:w15="http://schemas.microsoft.com/office/word/2012/wordml" xmlns:w16cex="http://schemas.microsoft.com/office/word/2018/wordml/cex" xmlns:w16cid="http://schemas.microsoft.com/office/word/2016/wordml/cid" xmlns:w16="http://schemas.microsoft.com/office/word/2018/wordml" xmlns:w16du="http://schemas.microsoft.com/office/word/2023/wordml/word16du" xmlns:w16sdtdh="http://schemas.microsoft.com/office/word/2020/wordml/sdtdatahash" xmlns:w16se="http://schemas.microsoft.com/office/word/2015/wordml/symex" xmlns:wpg="http://schemas.microsoft.com/office/word/2010/wordprocessingGroup" xmlns:wpi="http://schemas.microsoft.com/office/word/2010/wordprocessingInk" xmlns:wne="http://schemas.microsoft.com/office/word/2006/wordml" xmlns:wps="http://schemas.microsoft.com/office/word/2010/wordprocessingShape" mc:Ignorable="w14 w15 w16se w16cid w16 w16cex w16sdtdh w16du wp14">
-  <w:comment w:id="0" w:author="Enden,Luc L. van den" w:date="2024-10-09T18:47:00Z" w:initials="LE">
-    <w:p>
-      <w:pPr>
-        <w:pStyle w:val="CommentText"/>
-      </w:pPr>
-      <w:r>
-        <w:rPr>
-          <w:rStyle w:val="CommentReference"/>
-        </w:rPr>
-        <w:annotationRef/>
-      </w:r>
-      <w:r>
-        <w:t>This is wrong, it states that x is prime if and only if … and near the end it states x / y = 1 or x / y = x</w:t>
-      </w:r>
-      <w:r>
-        <w:br/>
-      </w:r>
-      <w:r>
-        <w:br/>
-        <w:t xml:space="preserve">If you think about it, evaluating this </w:t>
-      </w:r>
-    </w:p>
-  </w:comment>
-</w:comments>
-</file>
-
-<file path=word/commentsExtended.xml><?xml version="1.0" encoding="utf-8"?>
-<w15:commentsEx xmlns:wpc="http://schemas.microsoft.com/office/word/2010/wordprocessingCanvas" xmlns:cx="http://schemas.microsoft.com/office/drawing/2014/chartex" xmlns:cx1="http://schemas.microsoft.com/office/drawing/2015/9/8/chartex" xmlns:cx2="http://schemas.microsoft.com/office/drawing/2015/10/21/chartex" xmlns:cx3="http://schemas.microsoft.com/office/drawing/2016/5/9/chartex" xmlns:cx4="http://schemas.microsoft.com/office/drawing/2016/5/10/chartex" xmlns:cx5="http://schemas.microsoft.com/office/drawing/2016/5/11/chartex" xmlns:cx6="http://schemas.microsoft.com/office/drawing/2016/5/12/chartex" xmlns:cx7="http://schemas.microsoft.com/office/drawing/2016/5/13/chartex" xmlns:cx8="http://schemas.microsoft.com/office/drawing/2016/5/14/chartex" xmlns:mc="http://schemas.openxmlformats.org/markup-compatibility/2006" xmlns:aink="http://schemas.microsoft.com/office/drawing/2016/ink" xmlns:am3d="http://schemas.microsoft.com/office/drawing/2017/model3d" xmlns:o="urn:schemas-microsoft-com:office:office" xmlns:oel="http://schemas.microsoft.com/office/2019/extlst" xmlns:r="http://schemas.openxmlformats.org/officeDocument/2006/relationships" xmlns:m="http://schemas.openxmlformats.org/officeDocument/2006/math" xmlns:v="urn:schemas-microsoft-com:vml" xmlns:wp14="http://schemas.microsoft.com/office/word/2010/wordprocessingDrawing" xmlns:wp="http://schemas.openxmlformats.org/drawingml/2006/wordprocessingDrawing" xmlns:w10="urn:schemas-microsoft-com:office:word" xmlns:w="http://schemas.openxmlformats.org/wordprocessingml/2006/main" xmlns:w14="http://schemas.microsoft.com/office/word/2010/wordml" xmlns:w15="http://schemas.microsoft.com/office/word/2012/wordml" xmlns:w16cex="http://schemas.microsoft.com/office/word/2018/wordml/cex" xmlns:w16cid="http://schemas.microsoft.com/office/word/2016/wordml/cid" xmlns:w16="http://schemas.microsoft.com/office/word/2018/wordml" xmlns:w16du="http://schemas.microsoft.com/office/word/2023/wordml/word16du" xmlns:w16sdtdh="http://schemas.microsoft.com/office/word/2020/wordml/sdtdatahash" xmlns:w16se="http://schemas.microsoft.com/office/word/2015/wordml/symex" xmlns:wpg="http://schemas.microsoft.com/office/word/2010/wordprocessingGroup" xmlns:wpi="http://schemas.microsoft.com/office/word/2010/wordprocessingInk" xmlns:wne="http://schemas.microsoft.com/office/word/2006/wordml" xmlns:wps="http://schemas.microsoft.com/office/word/2010/wordprocessingShape" mc:Ignorable="w14 w15 w16se w16cid w16 w16cex w16sdtdh w16du wp14">
-  <w15:commentEx w15:paraId="63ECB0DA" w15:done="0"/>
-</w15:commentsEx>
-</file>
-
-<file path=word/commentsExtensible.xml><?xml version="1.0" encoding="utf-8"?>
-<w16cex:commentsExtensible xmlns:wpc="http://schemas.microsoft.com/office/word/2010/wordprocessingCanvas" xmlns:cx="http://schemas.microsoft.com/office/drawing/2014/chartex" xmlns:cx1="http://schemas.microsoft.com/office/drawing/2015/9/8/chartex" xmlns:cx2="http://schemas.microsoft.com/office/drawing/2015/10/21/chartex" xmlns:cx3="http://schemas.microsoft.com/office/drawing/2016/5/9/chartex" xmlns:cx4="http://schemas.microsoft.com/office/drawing/2016/5/10/chartex" xmlns:cx5="http://schemas.microsoft.com/office/drawing/2016/5/11/chartex" xmlns:cx6="http://schemas.microsoft.com/office/drawing/2016/5/12/chartex" xmlns:cx7="http://schemas.microsoft.com/office/drawing/2016/5/13/chartex" xmlns:cx8="http://schemas.microsoft.com/office/drawing/2016/5/14/chartex" xmlns:cr="http://schemas.microsoft.com/office/comments/2020/reactions" xmlns:mc="http://schemas.openxmlformats.org/markup-compatibility/2006" xmlns:aink="http://schemas.microsoft.com/office/drawing/2016/ink" xmlns:am3d="http://schemas.microsoft.com/office/drawing/2017/model3d" xmlns:o="urn:schemas-microsoft-com:office:office" xmlns:oel="http://schemas.microsoft.com/office/2019/extlst" xmlns:r="http://schemas.openxmlformats.org/officeDocument/2006/relationships" xmlns:m="http://schemas.openxmlformats.org/officeDocument/2006/math" xmlns:v="urn:schemas-microsoft-com:vml" xmlns:wp14="http://schemas.microsoft.com/office/word/2010/wordprocessingDrawing" xmlns:wp="http://schemas.openxmlformats.org/drawingml/2006/wordprocessingDrawing" xmlns:w10="urn:schemas-microsoft-com:office:word" xmlns:w="http://schemas.openxmlformats.org/wordprocessingml/2006/main" xmlns:w14="http://schemas.microsoft.com/office/word/2010/wordml" xmlns:w15="http://schemas.microsoft.com/office/word/2012/wordml" xmlns:w16cex="http://schemas.microsoft.com/office/word/2018/wordml/cex" xmlns:w16cid="http://schemas.microsoft.com/office/word/2016/wordml/cid" xmlns:w16="http://schemas.microsoft.com/office/word/2018/wordml" xmlns:w16du="http://schemas.microsoft.com/office/word/2023/wordml/word16du" xmlns:w16sdtdh="http://schemas.microsoft.com/office/word/2020/wordml/sdtdatahash" xmlns:w16se="http://schemas.microsoft.com/office/word/2015/wordml/symex" xmlns:wpg="http://schemas.microsoft.com/office/word/2010/wordprocessingGroup" xmlns:wpi="http://schemas.microsoft.com/office/word/2010/wordprocessingInk" xmlns:wne="http://schemas.microsoft.com/office/word/2006/wordml" xmlns:wps="http://schemas.microsoft.com/office/word/2010/wordprocessingShape" mc:Ignorable="w14 w15 w16se w16cid w16 w16cex w16sdtdh cr w16du wp14">
-  <w16cex:commentExtensible w16cex:durableId="78ADF34B" w16cex:dateUtc="2024-10-09T16:47:00Z"/>
-</w16cex:commentsExtensible>
-</file>
-
-<file path=word/commentsIds.xml><?xml version="1.0" encoding="utf-8"?>
-<w16cid:commentsIds xmlns:wpc="http://schemas.microsoft.com/office/word/2010/wordprocessingCanvas" xmlns:cx="http://schemas.microsoft.com/office/drawing/2014/chartex" xmlns:cx1="http://schemas.microsoft.com/office/drawing/2015/9/8/chartex" xmlns:cx2="http://schemas.microsoft.com/office/drawing/2015/10/21/chartex" xmlns:cx3="http://schemas.microsoft.com/office/drawing/2016/5/9/chartex" xmlns:cx4="http://schemas.microsoft.com/office/drawing/2016/5/10/chartex" xmlns:cx5="http://schemas.microsoft.com/office/drawing/2016/5/11/chartex" xmlns:cx6="http://schemas.microsoft.com/office/drawing/2016/5/12/chartex" xmlns:cx7="http://schemas.microsoft.com/office/drawing/2016/5/13/chartex" xmlns:cx8="http://schemas.microsoft.com/office/drawing/2016/5/14/chartex" xmlns:mc="http://schemas.openxmlformats.org/markup-compatibility/2006" xmlns:aink="http://schemas.microsoft.com/office/drawing/2016/ink" xmlns:am3d="http://schemas.microsoft.com/office/drawing/2017/model3d" xmlns:o="urn:schemas-microsoft-com:office:office" xmlns:oel="http://schemas.microsoft.com/office/2019/extlst" xmlns:r="http://schemas.openxmlformats.org/officeDocument/2006/relationships" xmlns:m="http://schemas.openxmlformats.org/officeDocument/2006/math" xmlns:v="urn:schemas-microsoft-com:vml" xmlns:wp14="http://schemas.microsoft.com/office/word/2010/wordprocessingDrawing" xmlns:wp="http://schemas.openxmlformats.org/drawingml/2006/wordprocessingDrawing" xmlns:w10="urn:schemas-microsoft-com:office:word" xmlns:w="http://schemas.openxmlformats.org/wordprocessingml/2006/main" xmlns:w14="http://schemas.microsoft.com/office/word/2010/wordml" xmlns:w15="http://schemas.microsoft.com/office/word/2012/wordml" xmlns:w16cex="http://schemas.microsoft.com/office/word/2018/wordml/cex" xmlns:w16cid="http://schemas.microsoft.com/office/word/2016/wordml/cid" xmlns:w16="http://schemas.microsoft.com/office/word/2018/wordml" xmlns:w16du="http://schemas.microsoft.com/office/word/2023/wordml/word16du" xmlns:w16sdtdh="http://schemas.microsoft.com/office/word/2020/wordml/sdtdatahash" xmlns:w16se="http://schemas.microsoft.com/office/word/2015/wordml/symex" xmlns:wpg="http://schemas.microsoft.com/office/word/2010/wordprocessingGroup" xmlns:wpi="http://schemas.microsoft.com/office/word/2010/wordprocessingInk" xmlns:wne="http://schemas.microsoft.com/office/word/2006/wordml" xmlns:wps="http://schemas.microsoft.com/office/word/2010/wordprocessingShape" mc:Ignorable="w14 w15 w16se w16cid w16 w16cex w16sdtdh w16du wp14">
-  <w16cid:commentId w16cid:paraId="63ECB0DA" w16cid:durableId="78ADF34B"/>
-</w16cid:commentsIds>
 </file>
 
 <file path=word/numbering.xml><?xml version="1.0" encoding="utf-8"?>
@@ -1125,14 +796,6 @@
     <w:abstractNumId w:val="0"/>
   </w:num>
 </w:numbering>
-</file>
-
-<file path=word/people.xml><?xml version="1.0" encoding="utf-8"?>
-<w15:people xmlns:wpc="http://schemas.microsoft.com/office/word/2010/wordprocessingCanvas" xmlns:cx="http://schemas.microsoft.com/office/drawing/2014/chartex" xmlns:cx1="http://schemas.microsoft.com/office/drawing/2015/9/8/chartex" xmlns:cx2="http://schemas.microsoft.com/office/drawing/2015/10/21/chartex" xmlns:cx3="http://schemas.microsoft.com/office/drawing/2016/5/9/chartex" xmlns:cx4="http://schemas.microsoft.com/office/drawing/2016/5/10/chartex" xmlns:cx5="http://schemas.microsoft.com/office/drawing/2016/5/11/chartex" xmlns:cx6="http://schemas.microsoft.com/office/drawing/2016/5/12/chartex" xmlns:cx7="http://schemas.microsoft.com/office/drawing/2016/5/13/chartex" xmlns:cx8="http://schemas.microsoft.com/office/drawing/2016/5/14/chartex" xmlns:mc="http://schemas.openxmlformats.org/markup-compatibility/2006" xmlns:aink="http://schemas.microsoft.com/office/drawing/2016/ink" xmlns:am3d="http://schemas.microsoft.com/office/drawing/2017/model3d" xmlns:o="urn:schemas-microsoft-com:office:office" xmlns:oel="http://schemas.microsoft.com/office/2019/extlst" xmlns:r="http://schemas.openxmlformats.org/officeDocument/2006/relationships" xmlns:m="http://schemas.openxmlformats.org/officeDocument/2006/math" xmlns:v="urn:schemas-microsoft-com:vml" xmlns:wp14="http://schemas.microsoft.com/office/word/2010/wordprocessingDrawing" xmlns:wp="http://schemas.openxmlformats.org/drawingml/2006/wordprocessingDrawing" xmlns:w10="urn:schemas-microsoft-com:office:word" xmlns:w="http://schemas.openxmlformats.org/wordprocessingml/2006/main" xmlns:w14="http://schemas.microsoft.com/office/word/2010/wordml" xmlns:w15="http://schemas.microsoft.com/office/word/2012/wordml" xmlns:w16cex="http://schemas.microsoft.com/office/word/2018/wordml/cex" xmlns:w16cid="http://schemas.microsoft.com/office/word/2016/wordml/cid" xmlns:w16="http://schemas.microsoft.com/office/word/2018/wordml" xmlns:w16du="http://schemas.microsoft.com/office/word/2023/wordml/word16du" xmlns:w16sdtdh="http://schemas.microsoft.com/office/word/2020/wordml/sdtdatahash" xmlns:w16se="http://schemas.microsoft.com/office/word/2015/wordml/symex" xmlns:wpg="http://schemas.microsoft.com/office/word/2010/wordprocessingGroup" xmlns:wpi="http://schemas.microsoft.com/office/word/2010/wordprocessingInk" xmlns:wne="http://schemas.microsoft.com/office/word/2006/wordml" xmlns:wps="http://schemas.microsoft.com/office/word/2010/wordprocessingShape" mc:Ignorable="w14 w15 w16se w16cid w16 w16cex w16sdtdh w16du wp14">
-  <w15:person w15:author="Enden,Luc L. van den">
-    <w15:presenceInfo w15:providerId="AD" w15:userId="S::453142@student.fontys.nl::2699d141-e9f3-4865-938a-9df0d69a9212"/>
-  </w15:person>
-</w15:people>
 </file>
 
 <file path=word/styles.xml><?xml version="1.0" encoding="utf-8"?>
@@ -1738,6 +1401,7 @@
   <w:style w:type="character" w:default="1" w:styleId="DefaultParagraphFont">
     <w:name w:val="Default Paragraph Font"/>
     <w:uiPriority w:val="1"/>
+    <w:semiHidden/>
     <w:unhideWhenUsed/>
   </w:style>
   <w:style w:type="table" w:default="1" w:styleId="TableNormal">

</xml_diff>